<commit_message>
ResourceLoader interface adding IDisposable. AssemblyResourceLoader not overwrite already found resources.
</commit_message>
<xml_diff>
--- a/doc/stonehenge2.docx
+++ b/doc/stonehenge2.docx
@@ -201,7 +201,7 @@
           <w:i/>
           <w:noProof/>
         </w:rPr>
-        <w:t>13. Juni 2015</w:t>
+        <w:t>19. Oktober 2015</w:t>
       </w:r>
       <w:r>
         <w:rPr>
@@ -2094,6 +2094,170 @@
         <w:rPr>
           <w:lang w:val="en-US"/>
         </w:rPr>
+        <w:t>Resource URLs</w:t>
+      </w:r>
+    </w:p>
+    <w:p>
+      <w:pPr>
+        <w:rPr>
+          <w:lang w:val="en-US"/>
+        </w:rPr>
+      </w:pPr>
+    </w:p>
+    <w:p>
+      <w:pPr>
+        <w:rPr>
+          <w:lang w:val="en-US"/>
+        </w:rPr>
+      </w:pPr>
+      <w:r>
+        <w:rPr>
+          <w:lang w:val="en-US"/>
+        </w:rPr>
+        <w:t>GET /</w:t>
+      </w:r>
+      <w:proofErr w:type="spellStart"/>
+      <w:r>
+        <w:rPr>
+          <w:lang w:val="en-US"/>
+        </w:rPr>
+        <w:t>ViewModel</w:t>
+      </w:r>
+      <w:proofErr w:type="spellEnd"/>
+      <w:r>
+        <w:rPr>
+          <w:lang w:val="en-US"/>
+        </w:rPr>
+        <w:t>/&lt;</w:t>
+      </w:r>
+      <w:proofErr w:type="spellStart"/>
+      <w:r>
+        <w:rPr>
+          <w:lang w:val="en-US"/>
+        </w:rPr>
+        <w:t>ViewModelName</w:t>
+      </w:r>
+      <w:proofErr w:type="spellEnd"/>
+      <w:r>
+        <w:rPr>
+          <w:lang w:val="en-US"/>
+        </w:rPr>
+        <w:t>&gt;</w:t>
+      </w:r>
+    </w:p>
+    <w:p>
+      <w:pPr>
+        <w:rPr>
+          <w:lang w:val="en-US"/>
+        </w:rPr>
+      </w:pPr>
+      <w:r>
+        <w:rPr>
+          <w:lang w:val="en-US"/>
+        </w:rPr>
+        <w:t>GET /</w:t>
+      </w:r>
+      <w:r>
+        <w:rPr>
+          <w:lang w:val="en-US"/>
+        </w:rPr>
+        <w:t>Events</w:t>
+      </w:r>
+      <w:r>
+        <w:rPr>
+          <w:lang w:val="en-US"/>
+        </w:rPr>
+        <w:t>/&lt;</w:t>
+      </w:r>
+      <w:proofErr w:type="spellStart"/>
+      <w:r>
+        <w:rPr>
+          <w:lang w:val="en-US"/>
+        </w:rPr>
+        <w:t>ViewModelName</w:t>
+      </w:r>
+      <w:proofErr w:type="spellEnd"/>
+      <w:r>
+        <w:rPr>
+          <w:lang w:val="en-US"/>
+        </w:rPr>
+        <w:t>&gt;</w:t>
+      </w:r>
+    </w:p>
+    <w:p>
+      <w:pPr>
+        <w:rPr>
+          <w:lang w:val="en-US"/>
+        </w:rPr>
+      </w:pPr>
+      <w:bookmarkStart w:id="2" w:name="_GoBack"/>
+      <w:bookmarkEnd w:id="2"/>
+    </w:p>
+    <w:p>
+      <w:pPr>
+        <w:rPr>
+          <w:lang w:val="en-US"/>
+        </w:rPr>
+      </w:pPr>
+      <w:r>
+        <w:rPr>
+          <w:lang w:val="en-US"/>
+        </w:rPr>
+        <w:t>POS</w:t>
+      </w:r>
+      <w:r>
+        <w:rPr>
+          <w:lang w:val="en-US"/>
+        </w:rPr>
+        <w:t>T /</w:t>
+      </w:r>
+      <w:proofErr w:type="spellStart"/>
+      <w:r>
+        <w:rPr>
+          <w:lang w:val="en-US"/>
+        </w:rPr>
+        <w:t>ViewModel</w:t>
+      </w:r>
+      <w:proofErr w:type="spellEnd"/>
+      <w:r>
+        <w:rPr>
+          <w:lang w:val="en-US"/>
+        </w:rPr>
+        <w:t>/&lt;</w:t>
+      </w:r>
+      <w:proofErr w:type="spellStart"/>
+      <w:r>
+        <w:rPr>
+          <w:lang w:val="en-US"/>
+        </w:rPr>
+        <w:t>ViewModelName</w:t>
+      </w:r>
+      <w:proofErr w:type="spellEnd"/>
+      <w:r>
+        <w:rPr>
+          <w:lang w:val="en-US"/>
+        </w:rPr>
+        <w:t>&gt;</w:t>
+      </w:r>
+    </w:p>
+    <w:p>
+      <w:pPr>
+        <w:rPr>
+          <w:lang w:val="en-US"/>
+        </w:rPr>
+      </w:pPr>
+    </w:p>
+    <w:p>
+      <w:pPr>
+        <w:pStyle w:val="berschrift3"/>
+        <w:rPr>
+          <w:lang w:val="en-US"/>
+        </w:rPr>
+      </w:pPr>
+      <w:r>
+        <w:rPr>
+          <w:lang w:val="en-US"/>
+        </w:rPr>
         <w:t>Solution folders</w:t>
       </w:r>
     </w:p>
@@ -2546,8 +2710,6 @@
           <w:lang w:val="en-US"/>
         </w:rPr>
       </w:pPr>
-      <w:bookmarkStart w:id="2" w:name="_GoBack"/>
-      <w:bookmarkEnd w:id="2"/>
       <w:r>
         <w:rPr>
           <w:lang w:val="en-US"/>
@@ -7543,7 +7705,7 @@
         <w:rFonts w:cs="Arial"/>
         <w:noProof/>
       </w:rPr>
-      <w:t>4</w:t>
+      <w:t>5</w:t>
     </w:r>
     <w:r>
       <w:rPr>
@@ -7630,42 +7792,42 @@
         <v:path o:extrusionok="f" gradientshapeok="t" o:connecttype="rect"/>
         <o:lock v:ext="edit" aspectratio="t"/>
       </v:shapetype>
-      <v:shape id="_x0000_i1070" type="#_x0000_t75" style="width:24pt;height:24pt;mso-wrap-distance-left:0;mso-wrap-distance-right:0;mso-position-vertical-relative:line" o:bullet="t" o:allowoverlap="f">
+      <v:shape id="_x0000_i1064" type="#_x0000_t75" style="width:24pt;height:24pt;mso-wrap-distance-left:0;mso-wrap-distance-right:0;mso-position-vertical-relative:line" o:bullet="t" o:allowoverlap="f">
         <v:imagedata r:id="rId1" o:title="steps"/>
       </v:shape>
     </w:pict>
   </w:numPicBullet>
   <w:numPicBullet w:numPicBulletId="1">
     <w:pict>
-      <v:shape id="_x0000_i1071" type="#_x0000_t75" style="width:25.5pt;height:25.5pt" o:bullet="t">
+      <v:shape id="_x0000_i1065" type="#_x0000_t75" style="width:25.5pt;height:25.5pt" o:bullet="t">
         <v:imagedata r:id="rId2" o:title=""/>
       </v:shape>
     </w:pict>
   </w:numPicBullet>
   <w:numPicBullet w:numPicBulletId="2">
     <w:pict>
-      <v:shape id="_x0000_i1072" type="#_x0000_t75" style="width:22.5pt;height:27pt" o:bullet="t">
+      <v:shape id="_x0000_i1066" type="#_x0000_t75" style="width:22.5pt;height:27pt" o:bullet="t">
         <v:imagedata r:id="rId3" o:title="" chromakey="blue"/>
       </v:shape>
     </w:pict>
   </w:numPicBullet>
   <w:numPicBullet w:numPicBulletId="3">
     <w:pict>
-      <v:shape id="_x0000_i1073" type="#_x0000_t75" style="width:24pt;height:24pt;visibility:visible;mso-wrap-style:square" o:bullet="t">
+      <v:shape id="_x0000_i1067" type="#_x0000_t75" style="width:24pt;height:24pt;visibility:visible;mso-wrap-style:square" o:bullet="t">
         <v:imagedata r:id="rId4" o:title="icon32"/>
       </v:shape>
     </w:pict>
   </w:numPicBullet>
   <w:numPicBullet w:numPicBulletId="4">
     <w:pict>
-      <v:shape id="_x0000_i1074" type="#_x0000_t75" style="width:12pt;height:12pt;visibility:visible;mso-wrap-style:square" o:bullet="t">
+      <v:shape id="_x0000_i1068" type="#_x0000_t75" style="width:12pt;height:12pt;visibility:visible;mso-wrap-style:square" o:bullet="t">
         <v:imagedata r:id="rId5" o:title="icon"/>
       </v:shape>
     </w:pict>
   </w:numPicBullet>
   <w:numPicBullet w:numPicBulletId="5">
     <w:pict>
-      <v:shape id="_x0000_i1075" type="#_x0000_t75" style="width:26.5pt;height:22pt;visibility:visible;mso-wrap-style:square" o:bullet="t">
+      <v:shape id="_x0000_i1069" type="#_x0000_t75" style="width:26.25pt;height:21.75pt;visibility:visible;mso-wrap-style:square" o:bullet="t">
         <v:imagedata r:id="rId6" o:title=""/>
         <o:lock v:ext="edit" aspectratio="f"/>
       </v:shape>

</xml_diff>